<commit_message>
Refactored run method to simplify design.
</commit_message>
<xml_diff>
--- a/design/AbstractComputerPlayer_cs.docx
+++ b/design/AbstractComputerPlayer_cs.docx
@@ -1063,8 +1063,6 @@
             <w:r>
               <w:t>More clarifications</w:t>
             </w:r>
-            <w:bookmarkStart w:id="0" w:name="_GoBack"/>
-            <w:bookmarkEnd w:id="0"/>
           </w:p>
         </w:tc>
       </w:tr>
@@ -1086,7 +1084,6 @@
           <w:docPartUnique/>
         </w:docPartObj>
       </w:sdtPr>
-      <w:sdtEndPr/>
       <w:sdtContent>
         <w:p>
           <w:pPr>
@@ -3311,7 +3308,7 @@
       <w:pPr>
         <w:pStyle w:val="Heading1"/>
       </w:pPr>
-      <w:bookmarkStart w:id="1" w:name="_Toc309909056"/>
+      <w:bookmarkStart w:id="0" w:name="_Toc309909056"/>
       <w:r>
         <w:lastRenderedPageBreak/>
         <w:t>Class</w:t>
@@ -3319,7 +3316,7 @@
       <w:r>
         <w:t xml:space="preserve"> Identity</w:t>
       </w:r>
-      <w:bookmarkEnd w:id="1"/>
+      <w:bookmarkEnd w:id="0"/>
     </w:p>
     <w:p>
       <w:pPr>
@@ -3451,17 +3448,17 @@
       <w:pPr>
         <w:pStyle w:val="Heading1"/>
       </w:pPr>
-      <w:bookmarkStart w:id="2" w:name="_Toc12853343"/>
-      <w:bookmarkStart w:id="3" w:name="_Toc19326754"/>
-      <w:bookmarkStart w:id="4" w:name="_Toc92857844"/>
-      <w:bookmarkStart w:id="5" w:name="_Toc309909057"/>
+      <w:bookmarkStart w:id="1" w:name="_Toc12853343"/>
+      <w:bookmarkStart w:id="2" w:name="_Toc19326754"/>
+      <w:bookmarkStart w:id="3" w:name="_Toc92857844"/>
+      <w:bookmarkStart w:id="4" w:name="_Toc309909057"/>
       <w:r>
         <w:t>Description</w:t>
       </w:r>
+      <w:bookmarkEnd w:id="1"/>
       <w:bookmarkEnd w:id="2"/>
       <w:bookmarkEnd w:id="3"/>
       <w:bookmarkEnd w:id="4"/>
-      <w:bookmarkEnd w:id="5"/>
       <w:r>
         <w:t xml:space="preserve"> </w:t>
       </w:r>
@@ -3558,18 +3555,18 @@
       <w:pPr>
         <w:pStyle w:val="Heading1"/>
       </w:pPr>
-      <w:bookmarkStart w:id="6" w:name="_Toc12853344"/>
-      <w:bookmarkStart w:id="7" w:name="_Toc19326755"/>
-      <w:bookmarkStart w:id="8" w:name="_Toc92857845"/>
-      <w:bookmarkStart w:id="9" w:name="_Toc309909058"/>
+      <w:bookmarkStart w:id="5" w:name="_Toc12853344"/>
+      <w:bookmarkStart w:id="6" w:name="_Toc19326755"/>
+      <w:bookmarkStart w:id="7" w:name="_Toc92857845"/>
+      <w:bookmarkStart w:id="8" w:name="_Toc309909058"/>
       <w:r>
         <w:lastRenderedPageBreak/>
         <w:t>Interface</w:t>
       </w:r>
+      <w:bookmarkEnd w:id="5"/>
       <w:bookmarkEnd w:id="6"/>
       <w:bookmarkEnd w:id="7"/>
       <w:bookmarkEnd w:id="8"/>
-      <w:bookmarkEnd w:id="9"/>
     </w:p>
     <w:tbl>
       <w:tblPr>
@@ -3786,17 +3783,17 @@
       <w:pPr>
         <w:pStyle w:val="Heading1"/>
       </w:pPr>
-      <w:bookmarkStart w:id="10" w:name="_Toc12853345"/>
-      <w:bookmarkStart w:id="11" w:name="_Toc19326756"/>
-      <w:bookmarkStart w:id="12" w:name="_Toc92857846"/>
-      <w:bookmarkStart w:id="13" w:name="_Toc309909059"/>
+      <w:bookmarkStart w:id="9" w:name="_Toc12853345"/>
+      <w:bookmarkStart w:id="10" w:name="_Toc19326756"/>
+      <w:bookmarkStart w:id="11" w:name="_Toc92857846"/>
+      <w:bookmarkStart w:id="12" w:name="_Toc309909059"/>
       <w:r>
         <w:t>Structure</w:t>
       </w:r>
+      <w:bookmarkEnd w:id="9"/>
       <w:bookmarkEnd w:id="10"/>
       <w:bookmarkEnd w:id="11"/>
       <w:bookmarkEnd w:id="12"/>
-      <w:bookmarkEnd w:id="13"/>
     </w:p>
     <w:p>
       <w:pPr>
@@ -3859,38 +3856,38 @@
       <w:pPr>
         <w:pStyle w:val="Heading1"/>
       </w:pPr>
-      <w:bookmarkStart w:id="14" w:name="_Toc309909060"/>
+      <w:bookmarkStart w:id="13" w:name="_Toc309909060"/>
       <w:r>
         <w:t>Element Descriptions</w:t>
+      </w:r>
+      <w:bookmarkEnd w:id="13"/>
+    </w:p>
+    <w:p>
+      <w:pPr>
+        <w:pStyle w:val="Heading2"/>
+      </w:pPr>
+      <w:bookmarkStart w:id="14" w:name="_Toc309909061"/>
+      <w:r>
+        <w:t xml:space="preserve">Public </w:t>
+      </w:r>
+      <w:r>
+        <w:t>Methods</w:t>
       </w:r>
       <w:bookmarkEnd w:id="14"/>
     </w:p>
     <w:p>
       <w:pPr>
-        <w:pStyle w:val="Heading2"/>
-      </w:pPr>
-      <w:bookmarkStart w:id="15" w:name="_Toc309909061"/>
-      <w:r>
-        <w:t xml:space="preserve">Public </w:t>
-      </w:r>
-      <w:r>
-        <w:t>Methods</w:t>
+        <w:pStyle w:val="Heading3"/>
+      </w:pPr>
+      <w:bookmarkStart w:id="15" w:name="_Toc309909062"/>
+      <w:proofErr w:type="gramStart"/>
+      <w:r>
+        <w:t>r</w:t>
+      </w:r>
+      <w:r>
+        <w:t>un</w:t>
       </w:r>
       <w:bookmarkEnd w:id="15"/>
-    </w:p>
-    <w:p>
-      <w:pPr>
-        <w:pStyle w:val="Heading3"/>
-      </w:pPr>
-      <w:bookmarkStart w:id="16" w:name="_Toc309909062"/>
-      <w:proofErr w:type="gramStart"/>
-      <w:r>
-        <w:t>r</w:t>
-      </w:r>
-      <w:r>
-        <w:t>un</w:t>
-      </w:r>
-      <w:bookmarkEnd w:id="16"/>
       <w:proofErr w:type="gramEnd"/>
     </w:p>
     <w:p>
@@ -3916,17 +3913,28 @@
       <w:r>
         <w:t xml:space="preserve"> to take the move.</w:t>
       </w:r>
+      <w:r>
+        <w:t xml:space="preserve"> If the computer calculates a move within the timeout period, 10 seconds then those moves are made. Otherwise </w:t>
+      </w:r>
+      <w:r>
+        <w:t xml:space="preserve">the </w:t>
+      </w:r>
+      <w:r>
+        <w:t>first legal moves will be made ignoring any choice by the algorithm</w:t>
+      </w:r>
     </w:p>
     <w:p>
       <w:r>
-        <w:t xml:space="preserve">This </w:t>
-      </w:r>
-      <w:r>
-        <w:t>method also handles the timeout;</w:t>
-      </w:r>
-      <w:r>
-        <w:t xml:space="preserve"> if a subclass fails to determine a legal move within 10 seconds then the first legal moves will be chosen.</w:t>
-      </w:r>
+        <w:t>Once a move have been made we then wait for the model</w:t>
+      </w:r>
+      <w:proofErr w:type="gramStart"/>
+      <w:r>
+        <w:t>.</w:t>
+      </w:r>
+      <w:r>
+        <w:t>.</w:t>
+      </w:r>
+      <w:proofErr w:type="gramEnd"/>
     </w:p>
     <w:tbl>
       <w:tblPr>
@@ -4341,11 +4349,22 @@
       </w:r>
       <w:proofErr w:type="spellStart"/>
       <w:r>
+        <w:t>playerColor</w:t>
+      </w:r>
+      <w:proofErr w:type="spellEnd"/>
+      <w:r>
+        <w:t xml:space="preserve"> == </w:t>
+      </w:r>
+      <w:proofErr w:type="spellStart"/>
+      <w:r>
         <w:t>model.getCurrentPlayer</w:t>
       </w:r>
       <w:proofErr w:type="spellEnd"/>
       <w:r>
-        <w:t xml:space="preserve"> == player] </w:t>
+        <w:t>()</w:t>
+      </w:r>
+      <w:r>
+        <w:t xml:space="preserve">] </w:t>
       </w:r>
       <w:r>
         <w:t>–</w:t>
@@ -4411,6 +4430,25 @@
       <w:r>
         <w:t xml:space="preserve"> is cleared so we don’t go round the following while loop.</w:t>
       </w:r>
+      <w:r>
+        <w:t xml:space="preserve"> </w:t>
+      </w:r>
+      <w:proofErr w:type="spellStart"/>
+      <w:proofErr w:type="gramStart"/>
+      <w:r>
+        <w:t>takeFirstLegalMove</w:t>
+      </w:r>
+      <w:proofErr w:type="spellEnd"/>
+      <w:r>
+        <w:t>(</w:t>
+      </w:r>
+      <w:proofErr w:type="gramEnd"/>
+      <w:r>
+        <w:t>) is called</w:t>
+      </w:r>
+      <w:r>
+        <w:t xml:space="preserve"> which will play the first possible move.</w:t>
+      </w:r>
     </w:p>
     <w:p>
       <w:pPr>
@@ -4464,83 +4502,62 @@
       <w:r>
         <w:t>() on the model.  Note that we go round this loop as many times as required to process all clicks for the move.  When all clicks have been processed we come out of the loop.</w:t>
       </w:r>
+      <w:r>
+        <w:t xml:space="preserve"> Note – optionally a short sleep can be added here so that the computer moves can be observed. See note below.</w:t>
+      </w:r>
+      <w:bookmarkStart w:id="16" w:name="_GoBack"/>
+      <w:bookmarkEnd w:id="16"/>
     </w:p>
     <w:p>
       <w:r>
-        <w:t xml:space="preserve">Note that </w:t>
-      </w:r>
-      <w:proofErr w:type="spellStart"/>
-      <w:proofErr w:type="gramStart"/>
-      <w:r>
-        <w:t>takeFirstLegalMove</w:t>
-      </w:r>
-      <w:proofErr w:type="spellEnd"/>
-      <w:r>
-        <w:t>(</w:t>
-      </w:r>
-      <w:proofErr w:type="gramEnd"/>
-      <w:r>
-        <w:t xml:space="preserve">) is called whether or not we have processed clicks in the </w:t>
-      </w:r>
-      <w:proofErr w:type="spellStart"/>
-      <w:r>
-        <w:t>clickQueue</w:t>
-      </w:r>
-      <w:proofErr w:type="spellEnd"/>
-      <w:r>
-        <w:t xml:space="preserve">.  However, if we have processed clicks, it will no longer be our turn, so </w:t>
-      </w:r>
-      <w:proofErr w:type="spellStart"/>
-      <w:r>
-        <w:t>takeFirstLegalMove</w:t>
-      </w:r>
-      <w:proofErr w:type="spellEnd"/>
-      <w:r>
-        <w:t xml:space="preserve"> will do nothing.</w:t>
+        <w:t>A</w:t>
+      </w:r>
+      <w:r>
+        <w:t xml:space="preserve"> try-catch</w:t>
+      </w:r>
+      <w:r>
+        <w:t xml:space="preserve"> block </w:t>
+      </w:r>
+      <w:r>
+        <w:t xml:space="preserve">is required </w:t>
+      </w:r>
+      <w:r>
+        <w:t>just inside the synchronised code to ensure that the model can interrupt when necessary.</w:t>
       </w:r>
     </w:p>
     <w:p>
-      <w:r>
-        <w:t>Note also that you need to put a try-catch</w:t>
-      </w:r>
-      <w:r>
-        <w:t xml:space="preserve"> block just inside the synchronised code to ensure that the model can interrupt when necessary.</w:t>
+      <w:pPr>
+        <w:rPr>
+          <w:b/>
+        </w:rPr>
+      </w:pPr>
+      <w:r>
+        <w:rPr>
+          <w:b/>
+        </w:rPr>
+        <w:t xml:space="preserve">Note that if you get as far as playing a game with your code, you may want to add </w:t>
+      </w:r>
+      <w:proofErr w:type="gramStart"/>
+      <w:r>
+        <w:rPr>
+          <w:b/>
+        </w:rPr>
+        <w:t>‘sleep(</w:t>
+      </w:r>
+      <w:proofErr w:type="gramEnd"/>
+      <w:r>
+        <w:rPr>
+          <w:b/>
+        </w:rPr>
+        <w:t xml:space="preserve">500);’ to the code inside the while loop.  This adds a half second delay between clicks and makes it easier to see the </w:t>
+      </w:r>
+      <w:r>
+        <w:rPr>
+          <w:b/>
+        </w:rPr>
+        <w:t>moves made by the computer player.</w:t>
       </w:r>
     </w:p>
-    <w:p>
-      <w:pPr>
-        <w:rPr>
-          <w:b/>
-        </w:rPr>
-      </w:pPr>
-      <w:r>
-        <w:rPr>
-          <w:b/>
-        </w:rPr>
-        <w:t xml:space="preserve">Note that if you get as far as playing a game with your code, you may want to add </w:t>
-      </w:r>
-      <w:proofErr w:type="gramStart"/>
-      <w:r>
-        <w:rPr>
-          <w:b/>
-        </w:rPr>
-        <w:t>‘sleep(</w:t>
-      </w:r>
-      <w:proofErr w:type="gramEnd"/>
-      <w:r>
-        <w:rPr>
-          <w:b/>
-        </w:rPr>
-        <w:t xml:space="preserve">500);’ to the code inside the while loop.  This adds a half second delay between clicks and makes it easier to see the </w:t>
-      </w:r>
-      <w:r>
-        <w:rPr>
-          <w:b/>
-        </w:rPr>
-        <w:t>moves made by the computer player.</w:t>
-      </w:r>
-    </w:p>
-    <w:p/>
     <w:p>
       <w:pPr>
         <w:ind w:left="0"/>
@@ -4554,9 +4571,9 @@
         <w:lastRenderedPageBreak/>
         <w:drawing>
           <wp:inline distT="0" distB="0" distL="0" distR="0">
-            <wp:extent cx="5786019" cy="7915275"/>
-            <wp:effectExtent l="19050" t="0" r="5181" b="0"/>
-            <wp:docPr id="4" name="Picture 2"/>
+            <wp:extent cx="5743575" cy="8600597"/>
+            <wp:effectExtent l="0" t="0" r="0" b="0"/>
+            <wp:docPr id="6" name="Picture 6"/>
             <wp:cNvGraphicFramePr>
               <a:graphicFrameLocks xmlns:a="http://schemas.openxmlformats.org/drawingml/2006/main" noChangeAspect="1"/>
             </wp:cNvGraphicFramePr>
@@ -4564,13 +4581,19 @@
               <a:graphicData uri="http://schemas.openxmlformats.org/drawingml/2006/picture">
                 <pic:pic xmlns:pic="http://schemas.openxmlformats.org/drawingml/2006/picture">
                   <pic:nvPicPr>
-                    <pic:cNvPr id="0" name="Picture 2"/>
+                    <pic:cNvPr id="0" name="Picture 3"/>
                     <pic:cNvPicPr>
                       <a:picLocks noChangeAspect="1" noChangeArrowheads="1"/>
                     </pic:cNvPicPr>
                   </pic:nvPicPr>
                   <pic:blipFill>
-                    <a:blip r:embed="rId17" cstate="print"/>
+                    <a:blip r:embed="rId17">
+                      <a:extLst>
+                        <a:ext uri="{28A0092B-C50C-407E-A947-70E740481C1C}">
+                          <a14:useLocalDpi xmlns:a14="http://schemas.microsoft.com/office/drawing/2010/main" val="0"/>
+                        </a:ext>
+                      </a:extLst>
+                    </a:blip>
                     <a:srcRect/>
                     <a:stretch>
                       <a:fillRect/>
@@ -4579,17 +4602,14 @@
                   <pic:spPr bwMode="auto">
                     <a:xfrm>
                       <a:off x="0" y="0"/>
-                      <a:ext cx="5787326" cy="7917063"/>
+                      <a:ext cx="5745302" cy="8603184"/>
                     </a:xfrm>
                     <a:prstGeom prst="rect">
                       <a:avLst/>
                     </a:prstGeom>
                     <a:noFill/>
-                    <a:ln w="9525">
+                    <a:ln>
                       <a:noFill/>
-                      <a:miter lim="800000"/>
-                      <a:headEnd/>
-                      <a:tailEnd/>
                     </a:ln>
                   </pic:spPr>
                 </pic:pic>
@@ -4606,27 +4626,22 @@
         </w:rPr>
       </w:pPr>
     </w:p>
+    <w:p/>
     <w:p>
-      <w:r>
-        <w:t>The interrupted exception handler should only act on code in the synchronised block.</w:t>
+      <w:pPr>
+        <w:ind w:left="0"/>
+        <w:jc w:val="center"/>
+      </w:pPr>
+      <w:r>
+        <w:t xml:space="preserve"> </w:t>
       </w:r>
     </w:p>
     <w:p>
       <w:pPr>
-        <w:ind w:left="0"/>
-        <w:jc w:val="center"/>
-      </w:pPr>
-      <w:r>
-        <w:t xml:space="preserve"> </w:t>
-      </w:r>
-    </w:p>
-    <w:p>
-      <w:pPr>
         <w:pStyle w:val="Heading2"/>
       </w:pPr>
       <w:bookmarkStart w:id="17" w:name="_Toc309909063"/>
       <w:r>
-        <w:lastRenderedPageBreak/>
         <w:t>Package Access Methods</w:t>
       </w:r>
       <w:bookmarkEnd w:id="17"/>
@@ -8141,16 +8156,8 @@
         <w:rPr>
           <w:rFonts w:cstheme="minorHAnsi"/>
         </w:rPr>
-        <w:t xml:space="preserve"> is </w:t>
-      </w:r>
-      <w:proofErr w:type="spellStart"/>
-      <w:r>
-        <w:rPr>
-          <w:rFonts w:cstheme="minorHAnsi"/>
-        </w:rPr>
-        <w:t>non zero</w:t>
-      </w:r>
-      <w:proofErr w:type="spellEnd"/>
+        <w:t xml:space="preserve"> is non zero</w:t>
+      </w:r>
       <w:r>
         <w:t xml:space="preserve"> then</w:t>
       </w:r>
@@ -9460,7 +9467,7 @@
         <w:sz w:val="18"/>
         <w:szCs w:val="18"/>
       </w:rPr>
-      <w:t>ii</w:t>
+      <w:t>iii</w:t>
     </w:r>
     <w:r>
       <w:rPr>
@@ -9808,7 +9815,7 @@
         <w:sz w:val="18"/>
         <w:szCs w:val="18"/>
       </w:rPr>
-      <w:t>10</w:t>
+      <w:t>8</w:t>
     </w:r>
     <w:r>
       <w:rPr>
@@ -15423,7 +15430,7 @@
 </file>
 
 <file path=customXml/itemProps1.xml><?xml version="1.0" encoding="utf-8"?>
-<ds:datastoreItem xmlns:ds="http://schemas.openxmlformats.org/officeDocument/2006/customXml" ds:itemID="{8D0E03A1-0423-4B63-80D8-D311AF81D533}">
+<ds:datastoreItem xmlns:ds="http://schemas.openxmlformats.org/officeDocument/2006/customXml" ds:itemID="{14F48899-3F58-4E25-A5E0-4C966A2001B0}">
   <ds:schemaRefs>
     <ds:schemaRef ds:uri="http://schemas.openxmlformats.org/officeDocument/2006/bibliography"/>
   </ds:schemaRefs>

</xml_diff>

<commit_message>
Put correct versions into repository. RemoteView_cs.docx has no material change
</commit_message>
<xml_diff>
--- a/design/AbstractComputerPlayer_cs.docx
+++ b/design/AbstractComputerPlayer_cs.docx
@@ -420,7 +420,7 @@
           <w:sz w:val="28"/>
           <w:szCs w:val="28"/>
         </w:rPr>
-        <w:t>16 September 2013</w:t>
+        <w:t>15 May 2014</w:t>
       </w:r>
       <w:r>
         <w:rPr>
@@ -487,7 +487,7 @@
           <w:sz w:val="28"/>
           <w:szCs w:val="28"/>
         </w:rPr>
-        <w:t>7</w:t>
+        <w:t>8</w:t>
       </w:r>
       <w:r>
         <w:rPr>
@@ -1066,6 +1066,62 @@
           </w:p>
         </w:tc>
       </w:tr>
+      <w:tr>
+        <w:tc>
+          <w:tcPr>
+            <w:tcW w:w="1384" w:type="dxa"/>
+          </w:tcPr>
+          <w:p>
+            <w:pPr>
+              <w:ind w:left="0"/>
+            </w:pPr>
+            <w:r>
+              <w:t>15 May 2014</w:t>
+            </w:r>
+          </w:p>
+        </w:tc>
+        <w:tc>
+          <w:tcPr>
+            <w:tcW w:w="1418" w:type="dxa"/>
+          </w:tcPr>
+          <w:p>
+            <w:pPr>
+              <w:ind w:left="0"/>
+            </w:pPr>
+            <w:r>
+              <w:t>8</w:t>
+            </w:r>
+          </w:p>
+        </w:tc>
+        <w:tc>
+          <w:tcPr>
+            <w:tcW w:w="2268" w:type="dxa"/>
+          </w:tcPr>
+          <w:p>
+            <w:pPr>
+              <w:ind w:left="0"/>
+            </w:pPr>
+            <w:r>
+              <w:t>B Bassil</w:t>
+            </w:r>
+          </w:p>
+        </w:tc>
+        <w:tc>
+          <w:tcPr>
+            <w:tcW w:w="5103" w:type="dxa"/>
+          </w:tcPr>
+          <w:p>
+            <w:pPr>
+              <w:ind w:left="0"/>
+            </w:pPr>
+            <w:r>
+              <w:t>Reworked run method to make processing clearer.</w:t>
+            </w:r>
+            <w:bookmarkStart w:id="0" w:name="_GoBack"/>
+            <w:bookmarkEnd w:id="0"/>
+          </w:p>
+        </w:tc>
+      </w:tr>
     </w:tbl>
     <w:sdt>
       <w:sdtPr>
@@ -1084,6 +1140,7 @@
           <w:docPartUnique/>
         </w:docPartObj>
       </w:sdtPr>
+      <w:sdtEndPr/>
       <w:sdtContent>
         <w:p>
           <w:pPr>
@@ -3308,7 +3365,7 @@
       <w:pPr>
         <w:pStyle w:val="Heading1"/>
       </w:pPr>
-      <w:bookmarkStart w:id="0" w:name="_Toc309909056"/>
+      <w:bookmarkStart w:id="1" w:name="_Toc309909056"/>
       <w:r>
         <w:lastRenderedPageBreak/>
         <w:t>Class</w:t>
@@ -3316,7 +3373,7 @@
       <w:r>
         <w:t xml:space="preserve"> Identity</w:t>
       </w:r>
-      <w:bookmarkEnd w:id="0"/>
+      <w:bookmarkEnd w:id="1"/>
     </w:p>
     <w:p>
       <w:pPr>
@@ -3448,17 +3505,17 @@
       <w:pPr>
         <w:pStyle w:val="Heading1"/>
       </w:pPr>
-      <w:bookmarkStart w:id="1" w:name="_Toc12853343"/>
-      <w:bookmarkStart w:id="2" w:name="_Toc19326754"/>
-      <w:bookmarkStart w:id="3" w:name="_Toc92857844"/>
-      <w:bookmarkStart w:id="4" w:name="_Toc309909057"/>
+      <w:bookmarkStart w:id="2" w:name="_Toc12853343"/>
+      <w:bookmarkStart w:id="3" w:name="_Toc19326754"/>
+      <w:bookmarkStart w:id="4" w:name="_Toc92857844"/>
+      <w:bookmarkStart w:id="5" w:name="_Toc309909057"/>
       <w:r>
         <w:t>Description</w:t>
       </w:r>
-      <w:bookmarkEnd w:id="1"/>
       <w:bookmarkEnd w:id="2"/>
       <w:bookmarkEnd w:id="3"/>
       <w:bookmarkEnd w:id="4"/>
+      <w:bookmarkEnd w:id="5"/>
       <w:r>
         <w:t xml:space="preserve"> </w:t>
       </w:r>
@@ -3555,18 +3612,18 @@
       <w:pPr>
         <w:pStyle w:val="Heading1"/>
       </w:pPr>
-      <w:bookmarkStart w:id="5" w:name="_Toc12853344"/>
-      <w:bookmarkStart w:id="6" w:name="_Toc19326755"/>
-      <w:bookmarkStart w:id="7" w:name="_Toc92857845"/>
-      <w:bookmarkStart w:id="8" w:name="_Toc309909058"/>
+      <w:bookmarkStart w:id="6" w:name="_Toc12853344"/>
+      <w:bookmarkStart w:id="7" w:name="_Toc19326755"/>
+      <w:bookmarkStart w:id="8" w:name="_Toc92857845"/>
+      <w:bookmarkStart w:id="9" w:name="_Toc309909058"/>
       <w:r>
         <w:lastRenderedPageBreak/>
         <w:t>Interface</w:t>
       </w:r>
-      <w:bookmarkEnd w:id="5"/>
       <w:bookmarkEnd w:id="6"/>
       <w:bookmarkEnd w:id="7"/>
       <w:bookmarkEnd w:id="8"/>
+      <w:bookmarkEnd w:id="9"/>
     </w:p>
     <w:tbl>
       <w:tblPr>
@@ -3783,17 +3840,17 @@
       <w:pPr>
         <w:pStyle w:val="Heading1"/>
       </w:pPr>
-      <w:bookmarkStart w:id="9" w:name="_Toc12853345"/>
-      <w:bookmarkStart w:id="10" w:name="_Toc19326756"/>
-      <w:bookmarkStart w:id="11" w:name="_Toc92857846"/>
-      <w:bookmarkStart w:id="12" w:name="_Toc309909059"/>
+      <w:bookmarkStart w:id="10" w:name="_Toc12853345"/>
+      <w:bookmarkStart w:id="11" w:name="_Toc19326756"/>
+      <w:bookmarkStart w:id="12" w:name="_Toc92857846"/>
+      <w:bookmarkStart w:id="13" w:name="_Toc309909059"/>
       <w:r>
         <w:t>Structure</w:t>
       </w:r>
-      <w:bookmarkEnd w:id="9"/>
       <w:bookmarkEnd w:id="10"/>
       <w:bookmarkEnd w:id="11"/>
       <w:bookmarkEnd w:id="12"/>
+      <w:bookmarkEnd w:id="13"/>
     </w:p>
     <w:p>
       <w:pPr>
@@ -3856,30 +3913,30 @@
       <w:pPr>
         <w:pStyle w:val="Heading1"/>
       </w:pPr>
-      <w:bookmarkStart w:id="13" w:name="_Toc309909060"/>
+      <w:bookmarkStart w:id="14" w:name="_Toc309909060"/>
       <w:r>
         <w:t>Element Descriptions</w:t>
-      </w:r>
-      <w:bookmarkEnd w:id="13"/>
-    </w:p>
-    <w:p>
-      <w:pPr>
-        <w:pStyle w:val="Heading2"/>
-      </w:pPr>
-      <w:bookmarkStart w:id="14" w:name="_Toc309909061"/>
-      <w:r>
-        <w:t xml:space="preserve">Public </w:t>
-      </w:r>
-      <w:r>
-        <w:t>Methods</w:t>
       </w:r>
       <w:bookmarkEnd w:id="14"/>
     </w:p>
     <w:p>
       <w:pPr>
+        <w:pStyle w:val="Heading2"/>
+      </w:pPr>
+      <w:bookmarkStart w:id="15" w:name="_Toc309909061"/>
+      <w:r>
+        <w:t xml:space="preserve">Public </w:t>
+      </w:r>
+      <w:r>
+        <w:t>Methods</w:t>
+      </w:r>
+      <w:bookmarkEnd w:id="15"/>
+    </w:p>
+    <w:p>
+      <w:pPr>
         <w:pStyle w:val="Heading3"/>
       </w:pPr>
-      <w:bookmarkStart w:id="15" w:name="_Toc309909062"/>
+      <w:bookmarkStart w:id="16" w:name="_Toc309909062"/>
       <w:proofErr w:type="gramStart"/>
       <w:r>
         <w:t>r</w:t>
@@ -3887,7 +3944,7 @@
       <w:r>
         <w:t>un</w:t>
       </w:r>
-      <w:bookmarkEnd w:id="15"/>
+      <w:bookmarkEnd w:id="16"/>
       <w:proofErr w:type="gramEnd"/>
     </w:p>
     <w:p>
@@ -4444,10 +4501,7 @@
       </w:r>
       <w:proofErr w:type="gramEnd"/>
       <w:r>
-        <w:t>) is called</w:t>
-      </w:r>
-      <w:r>
-        <w:t xml:space="preserve"> which will play the first possible move.</w:t>
+        <w:t>) is called which will play the first possible move.</w:t>
       </w:r>
     </w:p>
     <w:p>
@@ -4505,8 +4559,6 @@
       <w:r>
         <w:t xml:space="preserve"> Note – optionally a short sleep can be added here so that the computer moves can be observed. See note below.</w:t>
       </w:r>
-      <w:bookmarkStart w:id="16" w:name="_GoBack"/>
-      <w:bookmarkEnd w:id="16"/>
     </w:p>
     <w:p>
       <w:r>
@@ -9305,7 +9357,7 @@
         <w:sz w:val="18"/>
         <w:szCs w:val="18"/>
       </w:rPr>
-      <w:t>7</w:t>
+      <w:t>8</w:t>
     </w:r>
     <w:r>
       <w:rPr>
@@ -9367,7 +9419,7 @@
         <w:sz w:val="18"/>
         <w:szCs w:val="18"/>
       </w:rPr>
-      <w:t>16 September 2013</w:t>
+      <w:t>15 May 2014</w:t>
     </w:r>
     <w:r>
       <w:rPr>
@@ -9467,7 +9519,7 @@
         <w:sz w:val="18"/>
         <w:szCs w:val="18"/>
       </w:rPr>
-      <w:t>iii</w:t>
+      <w:t>ii</w:t>
     </w:r>
     <w:r>
       <w:rPr>
@@ -9653,7 +9705,7 @@
         <w:sz w:val="18"/>
         <w:szCs w:val="18"/>
       </w:rPr>
-      <w:t>7</w:t>
+      <w:t>8</w:t>
     </w:r>
     <w:r>
       <w:rPr>
@@ -9715,7 +9767,7 @@
         <w:sz w:val="18"/>
         <w:szCs w:val="18"/>
       </w:rPr>
-      <w:t>16 September 2013</w:t>
+      <w:t>15 May 2014</w:t>
     </w:r>
     <w:r>
       <w:rPr>
@@ -9815,7 +9867,7 @@
         <w:sz w:val="18"/>
         <w:szCs w:val="18"/>
       </w:rPr>
-      <w:t>8</w:t>
+      <w:t>10</w:t>
     </w:r>
     <w:r>
       <w:rPr>
@@ -15430,7 +15482,7 @@
 </file>
 
 <file path=customXml/itemProps1.xml><?xml version="1.0" encoding="utf-8"?>
-<ds:datastoreItem xmlns:ds="http://schemas.openxmlformats.org/officeDocument/2006/customXml" ds:itemID="{14F48899-3F58-4E25-A5E0-4C966A2001B0}">
+<ds:datastoreItem xmlns:ds="http://schemas.openxmlformats.org/officeDocument/2006/customXml" ds:itemID="{EEB3C4AE-39D1-4CF1-9971-70F4BC46AE80}">
   <ds:schemaRefs>
     <ds:schemaRef ds:uri="http://schemas.openxmlformats.org/officeDocument/2006/bibliography"/>
   </ds:schemaRefs>

</xml_diff>

<commit_message>
minor updates from July 2014 induction
</commit_message>
<xml_diff>
--- a/design/AbstractComputerPlayer_cs.docx
+++ b/design/AbstractComputerPlayer_cs.docx
@@ -73,7 +73,6 @@
         </w:rPr>
         <w:fldChar w:fldCharType="separate"/>
       </w:r>
-      <w:proofErr w:type="spellStart"/>
       <w:r>
         <w:rPr>
           <w:rFonts w:cs="Arial"/>
@@ -84,7 +83,6 @@
         </w:rPr>
         <w:t>AbstractComputerPlayer</w:t>
       </w:r>
-      <w:proofErr w:type="spellEnd"/>
       <w:r>
         <w:rPr>
           <w:rFonts w:cs="Arial"/>
@@ -353,7 +351,6 @@
         </w:rPr>
         <w:fldChar w:fldCharType="separate"/>
       </w:r>
-      <w:proofErr w:type="spellStart"/>
       <w:r>
         <w:rPr>
           <w:rFonts w:cs="Arial"/>
@@ -363,7 +360,6 @@
         </w:rPr>
         <w:t>AbstractComputerPlayer_cs</w:t>
       </w:r>
-      <w:proofErr w:type="spellEnd"/>
       <w:r>
         <w:rPr>
           <w:rFonts w:cs="Arial"/>
@@ -1022,7 +1018,13 @@
               <w:ind w:left="0"/>
             </w:pPr>
             <w:r>
-              <w:t>16/09/13</w:t>
+              <w:t>16/09/</w:t>
+            </w:r>
+            <w:r>
+              <w:t>20</w:t>
+            </w:r>
+            <w:r>
+              <w:t>13</w:t>
             </w:r>
           </w:p>
         </w:tc>
@@ -1076,7 +1078,10 @@
               <w:ind w:left="0"/>
             </w:pPr>
             <w:r>
-              <w:t>15 May 2014</w:t>
+              <w:t>15/05/</w:t>
+            </w:r>
+            <w:r>
+              <w:t>2014</w:t>
             </w:r>
           </w:p>
         </w:tc>
@@ -1116,6 +1121,66 @@
             </w:pPr>
             <w:r>
               <w:t>Reworked run method to make processing clearer.</w:t>
+            </w:r>
+          </w:p>
+        </w:tc>
+      </w:tr>
+      <w:tr>
+        <w:tc>
+          <w:tcPr>
+            <w:tcW w:w="1384" w:type="dxa"/>
+          </w:tcPr>
+          <w:p>
+            <w:pPr>
+              <w:ind w:left="0"/>
+            </w:pPr>
+            <w:r>
+              <w:t>04/08/2014</w:t>
+            </w:r>
+          </w:p>
+        </w:tc>
+        <w:tc>
+          <w:tcPr>
+            <w:tcW w:w="1418" w:type="dxa"/>
+          </w:tcPr>
+          <w:p>
+            <w:pPr>
+              <w:ind w:left="0"/>
+            </w:pPr>
+            <w:r>
+              <w:t>9</w:t>
+            </w:r>
+          </w:p>
+        </w:tc>
+        <w:tc>
+          <w:tcPr>
+            <w:tcW w:w="2268" w:type="dxa"/>
+          </w:tcPr>
+          <w:p>
+            <w:pPr>
+              <w:ind w:left="0"/>
+            </w:pPr>
+            <w:r>
+              <w:t>L Gilbraith</w:t>
+            </w:r>
+          </w:p>
+        </w:tc>
+        <w:tc>
+          <w:tcPr>
+            <w:tcW w:w="5103" w:type="dxa"/>
+          </w:tcPr>
+          <w:p>
+            <w:pPr>
+              <w:ind w:left="0"/>
+            </w:pPr>
+            <w:r>
+              <w:t>Correction to l</w:t>
+            </w:r>
+            <w:r>
+              <w:t xml:space="preserve">ogic </w:t>
+            </w:r>
+            <w:r>
+              <w:t>in TakeFirstLegalMove().</w:t>
             </w:r>
             <w:bookmarkStart w:id="0" w:name="_GoBack"/>
             <w:bookmarkEnd w:id="0"/>
@@ -3426,14 +3491,12 @@
         </w:rPr>
         <w:fldChar w:fldCharType="separate"/>
       </w:r>
-      <w:proofErr w:type="spellStart"/>
       <w:r>
         <w:rPr>
           <w:kern w:val="28"/>
         </w:rPr>
         <w:t>AbstractComputerPlayer</w:t>
       </w:r>
-      <w:proofErr w:type="spellEnd"/>
       <w:r>
         <w:rPr>
           <w:kern w:val="28"/>
@@ -3937,7 +4000,6 @@
         <w:pStyle w:val="Heading3"/>
       </w:pPr>
       <w:bookmarkStart w:id="16" w:name="_Toc309909062"/>
-      <w:proofErr w:type="gramStart"/>
       <w:r>
         <w:t>r</w:t>
       </w:r>
@@ -3945,27 +4007,19 @@
         <w:t>un</w:t>
       </w:r>
       <w:bookmarkEnd w:id="16"/>
-      <w:proofErr w:type="gramEnd"/>
     </w:p>
     <w:p>
       <w:r>
         <w:t xml:space="preserve">This method handles waiting until it is the computer player’s turn and then calls the abstract method </w:t>
       </w:r>
-      <w:proofErr w:type="spellStart"/>
-      <w:proofErr w:type="gramStart"/>
       <w:r>
         <w:t>determineMove</w:t>
       </w:r>
       <w:r>
         <w:t>s</w:t>
       </w:r>
-      <w:proofErr w:type="spellEnd"/>
-      <w:r>
-        <w:t>(</w:t>
-      </w:r>
-      <w:proofErr w:type="gramEnd"/>
-      <w:r>
-        <w:t>)</w:t>
+      <w:r>
+        <w:t>()</w:t>
       </w:r>
       <w:r>
         <w:t xml:space="preserve"> to take the move.</w:t>
@@ -3982,16 +4036,11 @@
     </w:p>
     <w:p>
       <w:r>
-        <w:t>Once a move have been made we then wait for the model</w:t>
-      </w:r>
-      <w:proofErr w:type="gramStart"/>
+        <w:t>Once a move have been made we then wait for the model.</w:t>
+      </w:r>
       <w:r>
         <w:t>.</w:t>
       </w:r>
-      <w:r>
-        <w:t>.</w:t>
-      </w:r>
-      <w:proofErr w:type="gramEnd"/>
     </w:p>
     <w:tbl>
       <w:tblPr>
@@ -4105,13 +4154,8 @@
             <w:pPr>
               <w:pStyle w:val="Tabletext"/>
             </w:pPr>
-            <w:proofErr w:type="spellStart"/>
-            <w:r>
-              <w:t>Thread.run</w:t>
-            </w:r>
-            <w:proofErr w:type="spellEnd"/>
-            <w:r>
-              <w:t>()</w:t>
+            <w:r>
+              <w:t>Thread.run()</w:t>
             </w:r>
           </w:p>
         </w:tc>
@@ -4382,15 +4426,7 @@
         </w:numPr>
       </w:pPr>
       <w:r>
-        <w:t xml:space="preserve">[!stop] – </w:t>
-      </w:r>
-      <w:proofErr w:type="gramStart"/>
-      <w:r>
-        <w:t>while</w:t>
-      </w:r>
-      <w:proofErr w:type="gramEnd"/>
-      <w:r>
-        <w:t xml:space="preserve"> the model is playing and hasn’t stopped the computer player.</w:t>
+        <w:t>[!stop] – while the model is playing and hasn’t stopped the computer player.</w:t>
       </w:r>
     </w:p>
     <w:p>
@@ -4404,21 +4440,8 @@
       <w:r>
         <w:t>[</w:t>
       </w:r>
-      <w:proofErr w:type="spellStart"/>
-      <w:r>
-        <w:t>playerColor</w:t>
-      </w:r>
-      <w:proofErr w:type="spellEnd"/>
-      <w:r>
-        <w:t xml:space="preserve"> == </w:t>
-      </w:r>
-      <w:proofErr w:type="spellStart"/>
-      <w:r>
-        <w:t>model.getCurrentPlayer</w:t>
-      </w:r>
-      <w:proofErr w:type="spellEnd"/>
-      <w:r>
-        <w:t>()</w:t>
+      <w:r>
+        <w:t>playerColor == model.getCurrentPlayer()</w:t>
       </w:r>
       <w:r>
         <w:t xml:space="preserve">] </w:t>
@@ -4429,13 +4452,8 @@
       <w:r>
         <w:t xml:space="preserve"> </w:t>
       </w:r>
-      <w:proofErr w:type="gramStart"/>
-      <w:r>
-        <w:t>if</w:t>
-      </w:r>
-      <w:proofErr w:type="gramEnd"/>
-      <w:r>
-        <w:t xml:space="preserve"> it is this computer player’s turn</w:t>
+      <w:r>
+        <w:t>if it is this computer player’s turn</w:t>
       </w:r>
       <w:r>
         <w:t>, then we do something, otherwise we wait for the model to tell us to try again (when the player turn changes)</w:t>
@@ -4453,55 +4471,13 @@
         </w:numPr>
       </w:pPr>
       <w:r>
-        <w:t>[</w:t>
-      </w:r>
-      <w:proofErr w:type="spellStart"/>
-      <w:r>
-        <w:t>getTimeRemaining</w:t>
-      </w:r>
-      <w:proofErr w:type="spellEnd"/>
-      <w:r>
-        <w:t xml:space="preserve"> &lt; 0] – </w:t>
-      </w:r>
-      <w:proofErr w:type="gramStart"/>
-      <w:r>
-        <w:t>if</w:t>
-      </w:r>
-      <w:proofErr w:type="gramEnd"/>
-      <w:r>
-        <w:t xml:space="preserve"> we don’t have time to do a proper move (i.e. </w:t>
-      </w:r>
-      <w:proofErr w:type="spellStart"/>
-      <w:r>
-        <w:t>determineMoves</w:t>
-      </w:r>
-      <w:proofErr w:type="spellEnd"/>
-      <w:r>
-        <w:t xml:space="preserve">() took too long), then we make sure the </w:t>
-      </w:r>
-      <w:proofErr w:type="spellStart"/>
-      <w:r>
-        <w:t>clickQueue</w:t>
-      </w:r>
-      <w:proofErr w:type="spellEnd"/>
-      <w:r>
-        <w:t xml:space="preserve"> is cleared so we don’t go round the following while loop.</w:t>
-      </w:r>
-      <w:r>
-        <w:t xml:space="preserve"> </w:t>
-      </w:r>
-      <w:proofErr w:type="spellStart"/>
-      <w:proofErr w:type="gramStart"/>
-      <w:r>
-        <w:t>takeFirstLegalMove</w:t>
-      </w:r>
-      <w:proofErr w:type="spellEnd"/>
-      <w:r>
-        <w:t>(</w:t>
-      </w:r>
-      <w:proofErr w:type="gramEnd"/>
-      <w:r>
-        <w:t>) is called which will play the first possible move.</w:t>
+        <w:t xml:space="preserve">[getTimeRemaining &lt; 0] – if we don’t have time to do a proper move (i.e. </w:t>
+      </w:r>
+      <w:r>
+        <w:t>determineMoves() took too long), then we make sure the clickQueue is cleared so we don’t go round the following while loop.</w:t>
+      </w:r>
+      <w:r>
+        <w:t xml:space="preserve"> takeFirstLegalMove() is called which will play the first possible move.</w:t>
       </w:r>
     </w:p>
     <w:p>
@@ -4513,31 +4489,7 @@
         </w:numPr>
       </w:pPr>
       <w:r>
-        <w:t>[!</w:t>
-      </w:r>
-      <w:proofErr w:type="spellStart"/>
-      <w:r>
-        <w:t>clickQueue.isEmpty</w:t>
-      </w:r>
-      <w:proofErr w:type="spellEnd"/>
-      <w:r>
-        <w:t xml:space="preserve">()] – </w:t>
-      </w:r>
-      <w:proofErr w:type="gramStart"/>
-      <w:r>
-        <w:t>while</w:t>
-      </w:r>
-      <w:proofErr w:type="gramEnd"/>
-      <w:r>
-        <w:t xml:space="preserve"> there are some clicks to process (i.e. </w:t>
-      </w:r>
-      <w:proofErr w:type="spellStart"/>
-      <w:r>
-        <w:t>determineMoves</w:t>
-      </w:r>
-      <w:proofErr w:type="spellEnd"/>
-      <w:r>
-        <w:t>() successfully returned some</w:t>
+        <w:t>[!clickQueue.isEmpty()] – while there are some clicks to process (i.e. determineMoves() successfully returned some</w:t>
       </w:r>
       <w:r>
         <w:t>, within the required time limit</w:t>
@@ -4546,15 +4498,7 @@
         <w:t>)</w:t>
       </w:r>
       <w:r>
-        <w:t xml:space="preserve">, then we process those clicks in turn by calling </w:t>
-      </w:r>
-      <w:proofErr w:type="spellStart"/>
-      <w:r>
-        <w:t>setClick</w:t>
-      </w:r>
-      <w:proofErr w:type="spellEnd"/>
-      <w:r>
-        <w:t>() on the model.  Note that we go round this loop as many times as required to process all clicks for the move.  When all clicks have been processed we come out of the loop.</w:t>
+        <w:t>, then we process those clicks in turn by calling setClick() on the model.  Note that we go round this loop as many times as required to process all clicks for the move.  When all clicks have been processed we come out of the loop.</w:t>
       </w:r>
       <w:r>
         <w:t xml:space="preserve"> Note – optionally a short sleep can be added here so that the computer moves can be observed. See note below.</w:t>
@@ -4587,21 +4531,7 @@
         <w:rPr>
           <w:b/>
         </w:rPr>
-        <w:t xml:space="preserve">Note that if you get as far as playing a game with your code, you may want to add </w:t>
-      </w:r>
-      <w:proofErr w:type="gramStart"/>
-      <w:r>
-        <w:rPr>
-          <w:b/>
-        </w:rPr>
-        <w:t>‘sleep(</w:t>
-      </w:r>
-      <w:proofErr w:type="gramEnd"/>
-      <w:r>
-        <w:rPr>
-          <w:b/>
-        </w:rPr>
-        <w:t xml:space="preserve">500);’ to the code inside the while loop.  This adds a half second delay between clicks and makes it easier to see the </w:t>
+        <w:t xml:space="preserve">Note that if you get as far as playing a game with your code, you may want to add ‘sleep(500);’ to the code inside the while loop.  This adds a half second delay between clicks and makes it easier to see the </w:t>
       </w:r>
       <w:r>
         <w:rPr>
@@ -4703,12 +4633,10 @@
         <w:pStyle w:val="Heading3"/>
       </w:pPr>
       <w:bookmarkStart w:id="18" w:name="_Toc309909064"/>
-      <w:proofErr w:type="spellStart"/>
       <w:r>
         <w:t>AbstractComputerPlayer</w:t>
       </w:r>
       <w:bookmarkEnd w:id="18"/>
-      <w:proofErr w:type="spellEnd"/>
     </w:p>
     <w:p>
       <w:r>
@@ -4727,13 +4655,8 @@
         <w:t>constructor</w:t>
       </w:r>
       <w:r>
-        <w:t xml:space="preserve"> for </w:t>
-      </w:r>
-      <w:proofErr w:type="spellStart"/>
-      <w:r>
-        <w:t>AbstractComputerPlayer</w:t>
-      </w:r>
-      <w:proofErr w:type="spellEnd"/>
+        <w:t xml:space="preserve"> for AbstractComputerPlayer</w:t>
+      </w:r>
       <w:r>
         <w:t>.</w:t>
       </w:r>
@@ -4968,14 +4891,12 @@
             <w:pPr>
               <w:ind w:left="0"/>
             </w:pPr>
-            <w:proofErr w:type="spellStart"/>
             <w:r>
               <w:t>c</w:t>
             </w:r>
             <w:r>
               <w:t>olor</w:t>
             </w:r>
-            <w:proofErr w:type="spellEnd"/>
           </w:p>
         </w:tc>
         <w:tc>
@@ -4986,14 +4907,12 @@
             <w:pPr>
               <w:ind w:left="0"/>
             </w:pPr>
-            <w:proofErr w:type="spellStart"/>
             <w:r>
               <w:t>Player</w:t>
             </w:r>
             <w:r>
               <w:t>Color</w:t>
             </w:r>
-            <w:proofErr w:type="spellEnd"/>
           </w:p>
         </w:tc>
         <w:tc>
@@ -5005,15 +4924,7 @@
               <w:ind w:left="0"/>
             </w:pPr>
             <w:r>
-              <w:t xml:space="preserve">The player that this </w:t>
-            </w:r>
-            <w:proofErr w:type="spellStart"/>
-            <w:r>
-              <w:t>AbstractComputerPlayer</w:t>
-            </w:r>
-            <w:proofErr w:type="spellEnd"/>
-            <w:r>
-              <w:t xml:space="preserve"> represents</w:t>
+              <w:t>The player that this AbstractComputerPlayer represents</w:t>
             </w:r>
           </w:p>
         </w:tc>
@@ -5045,11 +4956,9 @@
               <w:keepNext/>
               <w:ind w:left="0"/>
             </w:pPr>
-            <w:proofErr w:type="spellStart"/>
             <w:r>
               <w:t>DraughtsModel</w:t>
             </w:r>
-            <w:proofErr w:type="spellEnd"/>
           </w:p>
         </w:tc>
         <w:tc>
@@ -5062,15 +4971,7 @@
               <w:ind w:left="0"/>
             </w:pPr>
             <w:r>
-              <w:t xml:space="preserve">The </w:t>
-            </w:r>
-            <w:proofErr w:type="spellStart"/>
-            <w:r>
-              <w:t>DraughtsModel</w:t>
-            </w:r>
-            <w:proofErr w:type="spellEnd"/>
-            <w:r>
-              <w:t xml:space="preserve"> that represents the game.</w:t>
+              <w:t>The DraughtsModel that represents the game.</w:t>
             </w:r>
           </w:p>
         </w:tc>
@@ -5189,14 +5090,12 @@
       <w:r>
         <w:t xml:space="preserve">odel in </w:t>
       </w:r>
-      <w:proofErr w:type="spellStart"/>
       <w:r>
         <w:t>this.m</w:t>
       </w:r>
       <w:r>
         <w:t>odel</w:t>
       </w:r>
-      <w:proofErr w:type="spellEnd"/>
     </w:p>
     <w:p>
       <w:pPr>
@@ -5205,18 +5104,12 @@
       <w:r>
         <w:t xml:space="preserve">Store </w:t>
       </w:r>
-      <w:proofErr w:type="spellStart"/>
       <w:r>
         <w:t>c</w:t>
       </w:r>
       <w:r>
-        <w:t>olor</w:t>
-      </w:r>
-      <w:proofErr w:type="spellEnd"/>
-      <w:r>
-        <w:t xml:space="preserve"> in </w:t>
-      </w:r>
-      <w:proofErr w:type="spellStart"/>
+        <w:t xml:space="preserve">olor in </w:t>
+      </w:r>
       <w:r>
         <w:t>this.p</w:t>
       </w:r>
@@ -5226,7 +5119,6 @@
       <w:r>
         <w:t>ayerColor</w:t>
       </w:r>
-      <w:proofErr w:type="spellEnd"/>
     </w:p>
     <w:p>
       <w:pPr>
@@ -5235,24 +5127,11 @@
       <w:r>
         <w:t xml:space="preserve">Initialise </w:t>
       </w:r>
-      <w:proofErr w:type="spellStart"/>
       <w:r>
         <w:t>this.c</w:t>
       </w:r>
       <w:r>
-        <w:t>lickQueue</w:t>
-      </w:r>
-      <w:proofErr w:type="spellEnd"/>
-      <w:r>
-        <w:t xml:space="preserve"> with a new </w:t>
-      </w:r>
-      <w:proofErr w:type="spellStart"/>
-      <w:r>
-        <w:t>ArrayDeque</w:t>
-      </w:r>
-      <w:proofErr w:type="spellEnd"/>
-      <w:r>
-        <w:t xml:space="preserve"> of type Integer</w:t>
+        <w:t>lickQueue with a new ArrayDeque of type Integer</w:t>
       </w:r>
     </w:p>
     <w:p>
@@ -5263,71 +5142,30 @@
         <w:t>Invoke</w:t>
       </w:r>
       <w:r>
+        <w:t xml:space="preserve"> super.setName()</w:t>
+      </w:r>
+      <w:r>
         <w:t xml:space="preserve"> </w:t>
       </w:r>
-      <w:proofErr w:type="spellStart"/>
-      <w:proofErr w:type="gramStart"/>
-      <w:r>
-        <w:t>super.setName</w:t>
-      </w:r>
-      <w:proofErr w:type="spellEnd"/>
-      <w:r>
-        <w:t>(</w:t>
-      </w:r>
-      <w:proofErr w:type="gramEnd"/>
-      <w:r>
-        <w:t>)</w:t>
-      </w:r>
-      <w:r>
-        <w:t xml:space="preserve"> </w:t>
-      </w:r>
       <w:r>
         <w:t xml:space="preserve">with </w:t>
       </w:r>
-      <w:proofErr w:type="spellStart"/>
-      <w:r>
-        <w:t>this.getClass</w:t>
-      </w:r>
-      <w:proofErr w:type="spellEnd"/>
-      <w:r>
-        <w:t>().</w:t>
-      </w:r>
-      <w:proofErr w:type="spellStart"/>
-      <w:r>
-        <w:t>getName</w:t>
-      </w:r>
-      <w:proofErr w:type="spellEnd"/>
-      <w:r>
-        <w:t xml:space="preserve">() + " " + </w:t>
-      </w:r>
-      <w:proofErr w:type="spellStart"/>
+      <w:r>
+        <w:t xml:space="preserve">this.getClass().getName() + " " + </w:t>
+      </w:r>
       <w:r>
         <w:t>c</w:t>
       </w:r>
       <w:r>
         <w:t>olor</w:t>
       </w:r>
-      <w:proofErr w:type="spellEnd"/>
       <w:r>
         <w:t>.</w:t>
       </w:r>
     </w:p>
     <w:p>
       <w:r>
-        <w:t xml:space="preserve">Invoking </w:t>
-      </w:r>
-      <w:proofErr w:type="spellStart"/>
-      <w:proofErr w:type="gramStart"/>
-      <w:r>
-        <w:t>super.setName</w:t>
-      </w:r>
-      <w:proofErr w:type="spellEnd"/>
-      <w:r>
-        <w:t>(</w:t>
-      </w:r>
-      <w:proofErr w:type="gramEnd"/>
-      <w:r>
-        <w:t>) in the constructor ensures that the Thread</w:t>
+        <w:t>Invoking super.setName() in the constructor ensures that the Thread</w:t>
       </w:r>
       <w:r>
         <w:t xml:space="preserve"> has a useful name. This</w:t>
@@ -5339,23 +5177,7 @@
         <w:t>clear</w:t>
       </w:r>
       <w:r>
-        <w:t xml:space="preserve"> which player the </w:t>
-      </w:r>
-      <w:proofErr w:type="spellStart"/>
-      <w:r>
-        <w:t>AbstractComputerPlayer</w:t>
-      </w:r>
-      <w:proofErr w:type="spellEnd"/>
-      <w:r>
-        <w:t xml:space="preserve"> represents and which implementation of </w:t>
-      </w:r>
-      <w:proofErr w:type="spellStart"/>
-      <w:r>
-        <w:t>AbstractComputerPlayer</w:t>
-      </w:r>
-      <w:proofErr w:type="spellEnd"/>
-      <w:r>
-        <w:t xml:space="preserve"> is running.</w:t>
+        <w:t xml:space="preserve"> which player the AbstractComputerPlayer represents and which implementation of AbstractComputerPlayer is running.</w:t>
       </w:r>
     </w:p>
     <w:p>
@@ -5363,14 +5185,10 @@
         <w:pStyle w:val="Heading3"/>
       </w:pPr>
       <w:bookmarkStart w:id="19" w:name="_Toc309909065"/>
-      <w:proofErr w:type="spellStart"/>
-      <w:proofErr w:type="gramStart"/>
       <w:r>
         <w:t>determineMoves</w:t>
       </w:r>
       <w:bookmarkEnd w:id="19"/>
-      <w:proofErr w:type="spellEnd"/>
-      <w:proofErr w:type="gramEnd"/>
     </w:p>
     <w:p>
       <w:r>
@@ -5383,20 +5201,7 @@
         <w:t>.</w:t>
       </w:r>
       <w:r>
-        <w:t xml:space="preserve"> Moves are stored by calling </w:t>
-      </w:r>
-      <w:proofErr w:type="spellStart"/>
-      <w:proofErr w:type="gramStart"/>
-      <w:r>
-        <w:t>storeMove</w:t>
-      </w:r>
-      <w:proofErr w:type="spellEnd"/>
-      <w:r>
-        <w:t>(</w:t>
-      </w:r>
-      <w:proofErr w:type="gramEnd"/>
-      <w:r>
-        <w:t>).</w:t>
+        <w:t xml:space="preserve"> Moves are stored by calling storeMove().</w:t>
       </w:r>
     </w:p>
     <w:tbl>
@@ -5646,11 +5451,9 @@
             <w:pPr>
               <w:ind w:left="0"/>
             </w:pPr>
-            <w:proofErr w:type="spellStart"/>
             <w:r>
               <w:t>BoardLayout</w:t>
             </w:r>
-            <w:proofErr w:type="spellEnd"/>
           </w:p>
         </w:tc>
         <w:tc>
@@ -5662,13 +5465,8 @@
               <w:ind w:left="0"/>
             </w:pPr>
             <w:r>
-              <w:t xml:space="preserve">the current </w:t>
-            </w:r>
-            <w:proofErr w:type="spellStart"/>
-            <w:r>
-              <w:t>BoardLayout</w:t>
-            </w:r>
-            <w:proofErr w:type="spellEnd"/>
+              <w:t>the current BoardLayout</w:t>
+            </w:r>
           </w:p>
         </w:tc>
       </w:tr>
@@ -5767,8 +5565,6 @@
         <w:pStyle w:val="Heading3"/>
       </w:pPr>
       <w:bookmarkStart w:id="20" w:name="_Toc309909066"/>
-      <w:proofErr w:type="spellStart"/>
-      <w:proofErr w:type="gramStart"/>
       <w:r>
         <w:t>getPlayer</w:t>
       </w:r>
@@ -5776,20 +5572,10 @@
         <w:t>Color</w:t>
       </w:r>
       <w:bookmarkEnd w:id="20"/>
-      <w:proofErr w:type="spellEnd"/>
-      <w:proofErr w:type="gramEnd"/>
     </w:p>
     <w:p>
       <w:r>
-        <w:t xml:space="preserve">This method simply returns the colour of the player that the </w:t>
-      </w:r>
-      <w:proofErr w:type="spellStart"/>
-      <w:r>
-        <w:t>AbstractComputerPlayer</w:t>
-      </w:r>
-      <w:proofErr w:type="spellEnd"/>
-      <w:r>
-        <w:t xml:space="preserve"> represents.</w:t>
+        <w:t>This method simply returns the colour of the player that the AbstractComputerPlayer represents.</w:t>
       </w:r>
     </w:p>
     <w:tbl>
@@ -6119,14 +5905,12 @@
             <w:pPr>
               <w:ind w:left="0"/>
             </w:pPr>
-            <w:proofErr w:type="spellStart"/>
             <w:r>
               <w:t>Player</w:t>
             </w:r>
             <w:r>
               <w:t>Color</w:t>
             </w:r>
-            <w:proofErr w:type="spellEnd"/>
           </w:p>
         </w:tc>
         <w:tc>
@@ -6140,13 +5924,8 @@
             <w:r>
               <w:t xml:space="preserve">The colour that this </w:t>
             </w:r>
-            <w:proofErr w:type="spellStart"/>
-            <w:r>
-              <w:t>AbstractComputerPlayer</w:t>
-            </w:r>
-            <w:proofErr w:type="spellEnd"/>
-            <w:r>
-              <w:t xml:space="preserve"> represents</w:t>
+            <w:r>
+              <w:t>AbstractComputerPlayer represents</w:t>
             </w:r>
           </w:p>
         </w:tc>
@@ -6169,15 +5948,9 @@
       <w:pPr>
         <w:pStyle w:val="BulletList"/>
       </w:pPr>
-      <w:proofErr w:type="gramStart"/>
-      <w:r>
-        <w:t>return</w:t>
-      </w:r>
-      <w:proofErr w:type="gramEnd"/>
-      <w:r>
-        <w:t xml:space="preserve"> </w:t>
-      </w:r>
-      <w:proofErr w:type="spellStart"/>
+      <w:r>
+        <w:t xml:space="preserve">return </w:t>
+      </w:r>
       <w:r>
         <w:t>p</w:t>
       </w:r>
@@ -6187,7 +5960,6 @@
       <w:r>
         <w:t>Color</w:t>
       </w:r>
-      <w:proofErr w:type="spellEnd"/>
       <w:r>
         <w:t>.</w:t>
       </w:r>
@@ -6207,14 +5979,10 @@
         <w:pStyle w:val="Heading3"/>
       </w:pPr>
       <w:bookmarkStart w:id="22" w:name="_Toc309909068"/>
-      <w:proofErr w:type="spellStart"/>
-      <w:proofErr w:type="gramStart"/>
       <w:r>
         <w:t>getTimeRemaining</w:t>
       </w:r>
       <w:bookmarkEnd w:id="22"/>
-      <w:proofErr w:type="spellEnd"/>
-      <w:proofErr w:type="gramEnd"/>
     </w:p>
     <w:p>
       <w:r>
@@ -6596,26 +6364,13 @@
         <w:pStyle w:val="BulletList"/>
       </w:pPr>
       <w:r>
-        <w:t>return TIME_LIMIT – (</w:t>
-      </w:r>
-      <w:proofErr w:type="spellStart"/>
-      <w:r>
-        <w:t>System.currentTimeMillis</w:t>
-      </w:r>
-      <w:proofErr w:type="spellEnd"/>
-      <w:r>
-        <w:t xml:space="preserve">() – </w:t>
-      </w:r>
-      <w:proofErr w:type="spellStart"/>
+        <w:t xml:space="preserve">return TIME_LIMIT – (System.currentTimeMillis() – </w:t>
+      </w:r>
       <w:r>
         <w:t>s</w:t>
       </w:r>
       <w:r>
-        <w:t>tartTime</w:t>
-      </w:r>
-      <w:proofErr w:type="spellEnd"/>
-      <w:r>
-        <w:t>)</w:t>
+        <w:t>tartTime)</w:t>
       </w:r>
     </w:p>
     <w:p>
@@ -6623,14 +6378,10 @@
         <w:pStyle w:val="Heading3"/>
       </w:pPr>
       <w:bookmarkStart w:id="23" w:name="_Toc309909069"/>
-      <w:proofErr w:type="spellStart"/>
-      <w:proofErr w:type="gramStart"/>
       <w:r>
         <w:t>stopPlaying</w:t>
       </w:r>
       <w:bookmarkEnd w:id="23"/>
-      <w:proofErr w:type="spellEnd"/>
-      <w:proofErr w:type="gramEnd"/>
     </w:p>
     <w:p>
       <w:r>
@@ -6639,16 +6390,11 @@
       <w:r>
         <w:t xml:space="preserve">the </w:t>
       </w:r>
-      <w:proofErr w:type="gramStart"/>
       <w:r>
         <w:t>run</w:t>
       </w:r>
       <w:r>
-        <w:t>(</w:t>
-      </w:r>
-      <w:proofErr w:type="gramEnd"/>
-      <w:r>
-        <w:t>) method</w:t>
+        <w:t>() method</w:t>
       </w:r>
       <w:r>
         <w:t>.</w:t>
@@ -7042,31 +6788,14 @@
         <w:pStyle w:val="Heading3"/>
       </w:pPr>
       <w:bookmarkStart w:id="24" w:name="_Toc309909070"/>
-      <w:proofErr w:type="spellStart"/>
-      <w:proofErr w:type="gramStart"/>
       <w:r>
         <w:t>storeClick</w:t>
       </w:r>
       <w:bookmarkEnd w:id="24"/>
-      <w:proofErr w:type="spellEnd"/>
-      <w:proofErr w:type="gramEnd"/>
     </w:p>
     <w:p>
       <w:r>
-        <w:t xml:space="preserve">Should be called from </w:t>
-      </w:r>
-      <w:proofErr w:type="spellStart"/>
-      <w:proofErr w:type="gramStart"/>
-      <w:r>
-        <w:t>determineMoves</w:t>
-      </w:r>
-      <w:proofErr w:type="spellEnd"/>
-      <w:r>
-        <w:t>(</w:t>
-      </w:r>
-      <w:proofErr w:type="gramEnd"/>
-      <w:r>
-        <w:t>) to store the square that should be clicked to perform this move.</w:t>
+        <w:t>Should be called from determineMoves() to store the square that should be clicked to perform this move.</w:t>
       </w:r>
     </w:p>
     <w:tbl>
@@ -7306,14 +7035,12 @@
             <w:pPr>
               <w:ind w:left="0"/>
             </w:pPr>
-            <w:proofErr w:type="spellStart"/>
             <w:r>
               <w:t>s</w:t>
             </w:r>
             <w:r>
               <w:t>quareID</w:t>
             </w:r>
-            <w:proofErr w:type="spellEnd"/>
           </w:p>
         </w:tc>
         <w:tc>
@@ -7454,27 +7181,17 @@
       <w:r>
         <w:t xml:space="preserve">Add </w:t>
       </w:r>
-      <w:proofErr w:type="spellStart"/>
       <w:r>
         <w:t>s</w:t>
       </w:r>
       <w:r>
-        <w:t>quareID</w:t>
-      </w:r>
-      <w:proofErr w:type="spellEnd"/>
-      <w:r>
-        <w:t xml:space="preserve"> to </w:t>
-      </w:r>
-      <w:proofErr w:type="spellStart"/>
+        <w:t xml:space="preserve">quareID to </w:t>
+      </w:r>
       <w:r>
         <w:t>c</w:t>
       </w:r>
       <w:r>
-        <w:t>lickQueue</w:t>
-      </w:r>
-      <w:proofErr w:type="spellEnd"/>
-      <w:r>
-        <w:t>.</w:t>
+        <w:t>lickQueue.</w:t>
       </w:r>
     </w:p>
     <w:p>
@@ -7492,42 +7209,20 @@
         <w:pStyle w:val="Heading3"/>
       </w:pPr>
       <w:bookmarkStart w:id="26" w:name="_Toc309909072"/>
-      <w:proofErr w:type="spellStart"/>
-      <w:proofErr w:type="gramStart"/>
       <w:r>
         <w:t>takeFirstLegalMove</w:t>
       </w:r>
       <w:bookmarkEnd w:id="26"/>
-      <w:proofErr w:type="spellEnd"/>
-      <w:proofErr w:type="gramEnd"/>
     </w:p>
     <w:p>
       <w:r>
         <w:t xml:space="preserve">Calls </w:t>
       </w:r>
-      <w:proofErr w:type="spellStart"/>
-      <w:proofErr w:type="gramStart"/>
       <w:r>
         <w:t>m</w:t>
       </w:r>
       <w:r>
-        <w:t>odel.setClick</w:t>
-      </w:r>
-      <w:proofErr w:type="spellEnd"/>
-      <w:r>
-        <w:t>(</w:t>
-      </w:r>
-      <w:proofErr w:type="gramEnd"/>
-      <w:r>
-        <w:t xml:space="preserve">) to </w:t>
-      </w:r>
-      <w:proofErr w:type="spellStart"/>
-      <w:r>
-        <w:t>peform</w:t>
-      </w:r>
-      <w:proofErr w:type="spellEnd"/>
-      <w:r>
-        <w:t xml:space="preserve"> the first available moves until the end of the computer player’s turn.</w:t>
+        <w:t>odel.setClick() to peform the first available moves until the end of the computer player’s turn.</w:t>
       </w:r>
     </w:p>
     <w:tbl>
@@ -7912,15 +7607,7 @@
         <w:t xml:space="preserve"> runs out of processing time or when there is no move </w:t>
       </w:r>
       <w:r>
-        <w:t xml:space="preserve">selection algorithm implemented, </w:t>
-      </w:r>
-      <w:proofErr w:type="spellStart"/>
-      <w:r>
-        <w:t>takeFirstLegalMove</w:t>
-      </w:r>
-      <w:proofErr w:type="spellEnd"/>
-      <w:r>
-        <w:t xml:space="preserve"> will simply select the first move from the list of all available legal moves.</w:t>
+        <w:t>selection algorithm implemented, takeFirstLegalMove will simply select the first move from the list of all available legal moves.</w:t>
       </w:r>
     </w:p>
     <w:p>
@@ -7987,7 +7674,6 @@
         </w:rPr>
         <w:t xml:space="preserve">Get the possible moves from </w:t>
       </w:r>
-      <w:proofErr w:type="spellStart"/>
       <w:r>
         <w:rPr>
           <w:rFonts w:cstheme="minorHAnsi"/>
@@ -7998,30 +7684,8 @@
         <w:rPr>
           <w:rFonts w:cstheme="minorHAnsi"/>
         </w:rPr>
-        <w:t>odel.getCurrentLayout</w:t>
-      </w:r>
-      <w:proofErr w:type="spellEnd"/>
-      <w:r>
-        <w:rPr>
-          <w:rFonts w:cstheme="minorHAnsi"/>
-        </w:rPr>
-        <w:t>().</w:t>
-      </w:r>
-      <w:proofErr w:type="spellStart"/>
-      <w:r>
-        <w:rPr>
-          <w:rFonts w:cstheme="minorHAnsi"/>
-        </w:rPr>
-        <w:t>getMoves</w:t>
-      </w:r>
-      <w:proofErr w:type="spellEnd"/>
-      <w:r>
-        <w:rPr>
-          <w:rFonts w:cstheme="minorHAnsi"/>
-        </w:rPr>
-        <w:t>(</w:t>
-      </w:r>
-      <w:proofErr w:type="spellStart"/>
+        <w:t>odel.getCurrentLayout().getMoves(</w:t>
+      </w:r>
       <w:r>
         <w:rPr>
           <w:rFonts w:cstheme="minorHAnsi"/>
@@ -8043,7 +7707,6 @@
         </w:rPr>
         <w:t>Color</w:t>
       </w:r>
-      <w:proofErr w:type="spellEnd"/>
       <w:r>
         <w:rPr>
           <w:rFonts w:cstheme="minorHAnsi"/>
@@ -8066,58 +7729,7 @@
         <w:rPr>
           <w:rFonts w:cstheme="minorHAnsi"/>
         </w:rPr>
-        <w:t xml:space="preserve">If there are no possible moves </w:t>
-      </w:r>
-      <w:r>
-        <w:rPr>
-          <w:rFonts w:cstheme="minorHAnsi"/>
-        </w:rPr>
-        <w:t xml:space="preserve">then call </w:t>
-      </w:r>
-      <w:r>
-        <w:rPr>
-          <w:rFonts w:cstheme="minorHAnsi"/>
-          <w:b/>
-        </w:rPr>
-        <w:t>break</w:t>
-      </w:r>
-      <w:r>
-        <w:rPr>
-          <w:rFonts w:cstheme="minorHAnsi"/>
-        </w:rPr>
-        <w:t xml:space="preserve"> to stop the loop.</w:t>
-      </w:r>
-    </w:p>
-    <w:p>
-      <w:pPr>
-        <w:pStyle w:val="BulletList"/>
-        <w:numPr>
-          <w:ilvl w:val="1"/>
-          <w:numId w:val="43"/>
-        </w:numPr>
-        <w:rPr>
-          <w:rFonts w:cstheme="minorHAnsi"/>
-        </w:rPr>
-      </w:pPr>
-      <w:r>
-        <w:rPr>
-          <w:rFonts w:cstheme="minorHAnsi"/>
-        </w:rPr>
-        <w:t xml:space="preserve">Loop through the set of </w:t>
-      </w:r>
-      <w:proofErr w:type="spellStart"/>
-      <w:r>
-        <w:rPr>
-          <w:rFonts w:cstheme="minorHAnsi"/>
-        </w:rPr>
-        <w:t>possibleMoves.entrySet</w:t>
-      </w:r>
-      <w:proofErr w:type="spellEnd"/>
-      <w:r>
-        <w:rPr>
-          <w:rFonts w:cstheme="minorHAnsi"/>
-        </w:rPr>
-        <w:t xml:space="preserve">, use </w:t>
+        <w:t xml:space="preserve">Loop through the set of possibleMoves.entrySet, use </w:t>
       </w:r>
       <w:r>
         <w:rPr>
@@ -8166,7 +7778,6 @@
         <w:rPr>
           <w:rFonts w:cstheme="minorHAnsi"/>
         </w:rPr>
-        <w:lastRenderedPageBreak/>
         <w:t xml:space="preserve">Get the list of moves for each value in this </w:t>
       </w:r>
       <w:r>
@@ -8195,6 +7806,7 @@
         <w:rPr>
           <w:rFonts w:cstheme="minorHAnsi"/>
         </w:rPr>
+        <w:lastRenderedPageBreak/>
         <w:t xml:space="preserve">If any </w:t>
       </w:r>
       <w:r>
@@ -8229,23 +7841,7 @@
         <w:t>m</w:t>
       </w:r>
       <w:r>
-        <w:t xml:space="preserve">odel to call </w:t>
-      </w:r>
-      <w:proofErr w:type="spellStart"/>
-      <w:r>
-        <w:t>setClick</w:t>
-      </w:r>
-      <w:proofErr w:type="spellEnd"/>
-      <w:r>
-        <w:t>(</w:t>
-      </w:r>
-      <w:proofErr w:type="spellStart"/>
-      <w:r>
-        <w:t>entry.getKey</w:t>
-      </w:r>
-      <w:proofErr w:type="spellEnd"/>
-      <w:r>
-        <w:t>(), true)</w:t>
+        <w:t>odel to call setClick(entry.getKey(), true)</w:t>
       </w:r>
     </w:p>
     <w:p>
@@ -8263,15 +7859,7 @@
         <w:t>m</w:t>
       </w:r>
       <w:r>
-        <w:t xml:space="preserve">odel to call </w:t>
-      </w:r>
-      <w:proofErr w:type="spellStart"/>
-      <w:r>
-        <w:t>setClick</w:t>
-      </w:r>
-      <w:proofErr w:type="spellEnd"/>
-      <w:r>
-        <w:t>(</w:t>
+        <w:t>odel to call setClick(</w:t>
       </w:r>
       <w:r>
         <w:rPr>
@@ -8486,14 +8074,12 @@
             <w:pPr>
               <w:pStyle w:val="Tabletext"/>
             </w:pPr>
-            <w:proofErr w:type="spellStart"/>
             <w:r>
               <w:t>p</w:t>
             </w:r>
             <w:r>
               <w:t>layerColor</w:t>
             </w:r>
-            <w:proofErr w:type="spellEnd"/>
           </w:p>
         </w:tc>
         <w:tc>
@@ -8504,14 +8090,12 @@
             <w:pPr>
               <w:pStyle w:val="Tabletext"/>
             </w:pPr>
-            <w:proofErr w:type="spellStart"/>
             <w:r>
               <w:t>IDraughtsModel.Player</w:t>
             </w:r>
             <w:r>
               <w:t>Color</w:t>
             </w:r>
-            <w:proofErr w:type="spellEnd"/>
           </w:p>
         </w:tc>
         <w:tc>
@@ -8549,15 +8133,7 @@
               <w:pStyle w:val="Tabletext"/>
             </w:pPr>
             <w:r>
-              <w:t xml:space="preserve">The Player that is represented by this instance of </w:t>
-            </w:r>
-            <w:proofErr w:type="spellStart"/>
-            <w:r>
-              <w:t>AbstractComputerPlayer</w:t>
-            </w:r>
-            <w:proofErr w:type="spellEnd"/>
-            <w:r>
-              <w:t>.</w:t>
+              <w:t>The Player that is represented by this instance of AbstractComputerPlayer.</w:t>
             </w:r>
           </w:p>
         </w:tc>
@@ -8587,11 +8163,9 @@
             <w:pPr>
               <w:pStyle w:val="Tabletext"/>
             </w:pPr>
-            <w:proofErr w:type="spellStart"/>
             <w:r>
               <w:t>DraughtsModel</w:t>
             </w:r>
-            <w:proofErr w:type="spellEnd"/>
           </w:p>
         </w:tc>
         <w:tc>
@@ -8789,11 +8363,9 @@
             <w:pPr>
               <w:pStyle w:val="Tabletext"/>
             </w:pPr>
-            <w:proofErr w:type="spellStart"/>
             <w:r>
               <w:t>int</w:t>
             </w:r>
-            <w:proofErr w:type="spellEnd"/>
           </w:p>
         </w:tc>
         <w:tc>
@@ -8851,11 +8423,9 @@
             <w:pPr>
               <w:pStyle w:val="Tabletext"/>
             </w:pPr>
-            <w:proofErr w:type="spellStart"/>
             <w:r>
               <w:t>clickQueue</w:t>
             </w:r>
-            <w:proofErr w:type="spellEnd"/>
           </w:p>
         </w:tc>
         <w:tc>
@@ -8866,13 +8436,8 @@
             <w:pPr>
               <w:pStyle w:val="Tabletext"/>
             </w:pPr>
-            <w:proofErr w:type="spellStart"/>
-            <w:r>
-              <w:t>Deque</w:t>
-            </w:r>
-            <w:proofErr w:type="spellEnd"/>
-            <w:r>
-              <w:t>&lt;Integer&gt;</w:t>
+            <w:r>
+              <w:t>Deque&lt;Integer&gt;</w:t>
             </w:r>
           </w:p>
         </w:tc>
@@ -8911,15 +8476,7 @@
               <w:pStyle w:val="Tabletext"/>
             </w:pPr>
             <w:r>
-              <w:t xml:space="preserve">Queue used in </w:t>
-            </w:r>
-            <w:proofErr w:type="gramStart"/>
-            <w:r>
-              <w:t>run(</w:t>
-            </w:r>
-            <w:proofErr w:type="gramEnd"/>
-            <w:r>
-              <w:t>) to hold the clicks that will be performed.</w:t>
+              <w:t>Queue used in run() to hold the clicks that will be performed.</w:t>
             </w:r>
           </w:p>
         </w:tc>
@@ -8933,14 +8490,12 @@
             <w:pPr>
               <w:pStyle w:val="Tabletext"/>
             </w:pPr>
-            <w:proofErr w:type="spellStart"/>
             <w:r>
               <w:t>s</w:t>
             </w:r>
             <w:r>
               <w:t>tartTime</w:t>
             </w:r>
-            <w:proofErr w:type="spellEnd"/>
           </w:p>
         </w:tc>
         <w:tc>
@@ -9027,11 +8582,9 @@
             <w:pPr>
               <w:pStyle w:val="Tabletext"/>
             </w:pPr>
-            <w:proofErr w:type="spellStart"/>
             <w:r>
               <w:t>boolean</w:t>
             </w:r>
-            <w:proofErr w:type="spellEnd"/>
           </w:p>
         </w:tc>
         <w:tc>
@@ -9069,15 +8622,7 @@
               <w:pStyle w:val="Tabletext"/>
             </w:pPr>
             <w:r>
-              <w:t xml:space="preserve">Flag used to tell the </w:t>
-            </w:r>
-            <w:proofErr w:type="gramStart"/>
-            <w:r>
-              <w:t>run(</w:t>
-            </w:r>
-            <w:proofErr w:type="gramEnd"/>
-            <w:r>
-              <w:t>) method to stop</w:t>
+              <w:t>Flag used to tell the run() method to stop</w:t>
             </w:r>
             <w:r>
               <w:t xml:space="preserve"> looping.</w:t>
@@ -9121,44 +8666,18 @@
     </w:p>
     <w:p>
       <w:r>
-        <w:t xml:space="preserve">Due to the close ties between </w:t>
-      </w:r>
-      <w:proofErr w:type="spellStart"/>
-      <w:r>
-        <w:t>AbstractComputerPlayer</w:t>
-      </w:r>
-      <w:proofErr w:type="spellEnd"/>
-      <w:r>
-        <w:t xml:space="preserve"> and </w:t>
-      </w:r>
-      <w:proofErr w:type="spellStart"/>
-      <w:r>
-        <w:t>DraughtsModel</w:t>
-      </w:r>
-      <w:proofErr w:type="spellEnd"/>
-      <w:r>
-        <w:t xml:space="preserve"> and the limitations </w:t>
+        <w:t xml:space="preserve">Due to the close ties between AbstractComputerPlayer and DraughtsModel and the limitations </w:t>
       </w:r>
       <w:r>
         <w:t xml:space="preserve">of JMock we are unable to unit test </w:t>
       </w:r>
-      <w:proofErr w:type="spellStart"/>
-      <w:r>
-        <w:t>AbstractComputerPlayer</w:t>
-      </w:r>
-      <w:proofErr w:type="spellEnd"/>
-      <w:r>
-        <w:t xml:space="preserve">.  </w:t>
+      <w:r>
+        <w:t xml:space="preserve">AbstractComputerPlayer.  </w:t>
       </w:r>
     </w:p>
     <w:p>
-      <w:proofErr w:type="spellStart"/>
-      <w:r>
-        <w:t>AbstractComputerPlayer</w:t>
-      </w:r>
-      <w:proofErr w:type="spellEnd"/>
-      <w:r>
-        <w:t xml:space="preserve"> will be verified by inspection of the</w:t>
+      <w:r>
+        <w:t>AbstractComputerPlayer will be verified by inspection of the</w:t>
       </w:r>
       <w:r>
         <w:t xml:space="preserve"> code and integration testing.</w:t>
@@ -9173,7 +8692,6 @@
       <w:bookmarkStart w:id="35" w:name="_Toc92857851"/>
       <w:bookmarkStart w:id="36" w:name="_Toc309909079"/>
       <w:r>
-        <w:lastRenderedPageBreak/>
         <w:t>Scenarios</w:t>
       </w:r>
       <w:bookmarkEnd w:id="33"/>
@@ -9218,6 +8736,7 @@
           <w:b/>
           <w:color w:val="AD5F01" w:themeColor="text2"/>
         </w:rPr>
+        <w:lastRenderedPageBreak/>
         <w:t>- End of Document -</w:t>
       </w:r>
       <w:bookmarkStart w:id="38" w:name="EndOfDocument"/>
@@ -9867,7 +9386,7 @@
         <w:sz w:val="18"/>
         <w:szCs w:val="18"/>
       </w:rPr>
-      <w:t>10</w:t>
+      <w:t>1</w:t>
     </w:r>
     <w:r>
       <w:rPr>
@@ -10128,7 +9647,6 @@
       </w:rPr>
       <w:t>/</w:t>
     </w:r>
-    <w:proofErr w:type="spellStart"/>
     <w:r>
       <w:rPr>
         <w:rFonts w:cs="Arial"/>
@@ -10165,7 +9683,6 @@
       </w:rPr>
       <w:t>AbstractComputerPlayer_cs</w:t>
     </w:r>
-    <w:proofErr w:type="spellEnd"/>
     <w:r>
       <w:rPr>
         <w:rFonts w:cs="Arial"/>
@@ -10216,7 +9733,6 @@
       </w:rPr>
       <w:fldChar w:fldCharType="separate"/>
     </w:r>
-    <w:proofErr w:type="spellStart"/>
     <w:r>
       <w:rPr>
         <w:rFonts w:cs="Arial"/>
@@ -10226,7 +9742,6 @@
       </w:rPr>
       <w:t>AbstractComputerPlayer</w:t>
     </w:r>
-    <w:proofErr w:type="spellEnd"/>
     <w:r>
       <w:rPr>
         <w:rFonts w:cs="Arial"/>
@@ -10578,7 +10093,6 @@
       </w:rPr>
       <w:t>/</w:t>
     </w:r>
-    <w:proofErr w:type="spellStart"/>
     <w:r>
       <w:rPr>
         <w:rFonts w:cs="Arial"/>
@@ -10615,7 +10129,6 @@
       </w:rPr>
       <w:t>AbstractComputerPlayer_cs</w:t>
     </w:r>
-    <w:proofErr w:type="spellEnd"/>
     <w:r>
       <w:rPr>
         <w:rFonts w:cs="Arial"/>
@@ -10666,7 +10179,6 @@
       </w:rPr>
       <w:fldChar w:fldCharType="separate"/>
     </w:r>
-    <w:proofErr w:type="spellStart"/>
     <w:r>
       <w:rPr>
         <w:rFonts w:cs="Arial"/>
@@ -10676,7 +10188,6 @@
       </w:rPr>
       <w:t>AbstractComputerPlayer</w:t>
     </w:r>
-    <w:proofErr w:type="spellEnd"/>
     <w:r>
       <w:rPr>
         <w:rFonts w:cs="Arial"/>
@@ -13927,7 +13438,6 @@
       <w:spacing w:after="0" w:line="240" w:lineRule="auto"/>
     </w:pPr>
     <w:tblPr>
-      <w:tblInd w:w="0" w:type="dxa"/>
       <w:tblBorders>
         <w:top w:val="single" w:sz="4" w:space="0" w:color="2B4089" w:themeColor="text1"/>
         <w:left w:val="single" w:sz="4" w:space="0" w:color="2B4089" w:themeColor="text1"/>
@@ -13936,12 +13446,6 @@
         <w:insideH w:val="single" w:sz="4" w:space="0" w:color="2B4089" w:themeColor="text1"/>
         <w:insideV w:val="single" w:sz="4" w:space="0" w:color="2B4089" w:themeColor="text1"/>
       </w:tblBorders>
-      <w:tblCellMar>
-        <w:top w:w="0" w:type="dxa"/>
-        <w:left w:w="108" w:type="dxa"/>
-        <w:bottom w:w="0" w:type="dxa"/>
-        <w:right w:w="108" w:type="dxa"/>
-      </w:tblCellMar>
     </w:tblPr>
   </w:style>
   <w:style w:type="paragraph" w:customStyle="1" w:styleId="Para">
@@ -14363,20 +13867,6 @@
     </w:rPr>
     <w:tblPr>
       <w:tblInd w:w="958" w:type="dxa"/>
-      <w:tblBorders>
-        <w:top w:val="single" w:sz="4" w:space="0" w:color="2B4089" w:themeColor="text1"/>
-        <w:left w:val="single" w:sz="4" w:space="0" w:color="2B4089" w:themeColor="text1"/>
-        <w:bottom w:val="single" w:sz="4" w:space="0" w:color="2B4089" w:themeColor="text1"/>
-        <w:right w:val="single" w:sz="4" w:space="0" w:color="2B4089" w:themeColor="text1"/>
-        <w:insideH w:val="single" w:sz="4" w:space="0" w:color="2B4089" w:themeColor="text1"/>
-        <w:insideV w:val="single" w:sz="4" w:space="0" w:color="2B4089" w:themeColor="text1"/>
-      </w:tblBorders>
-      <w:tblCellMar>
-        <w:top w:w="0" w:type="dxa"/>
-        <w:left w:w="108" w:type="dxa"/>
-        <w:bottom w:w="0" w:type="dxa"/>
-        <w:right w:w="108" w:type="dxa"/>
-      </w:tblCellMar>
     </w:tblPr>
     <w:trPr>
       <w:cantSplit/>
@@ -14415,17 +13905,10 @@
     <w:tblPr>
       <w:tblStyleRowBandSize w:val="1"/>
       <w:tblStyleColBandSize w:val="1"/>
-      <w:tblInd w:w="0" w:type="dxa"/>
       <w:tblBorders>
         <w:top w:val="single" w:sz="8" w:space="0" w:color="2B4089" w:themeColor="text1"/>
         <w:bottom w:val="single" w:sz="8" w:space="0" w:color="2B4089" w:themeColor="text1"/>
       </w:tblBorders>
-      <w:tblCellMar>
-        <w:top w:w="0" w:type="dxa"/>
-        <w:left w:w="108" w:type="dxa"/>
-        <w:bottom w:w="0" w:type="dxa"/>
-        <w:right w:w="108" w:type="dxa"/>
-      </w:tblCellMar>
     </w:tblPr>
     <w:tblStylePr w:type="firstRow">
       <w:pPr>
@@ -14519,17 +14002,10 @@
     <w:tblPr>
       <w:tblStyleRowBandSize w:val="1"/>
       <w:tblStyleColBandSize w:val="1"/>
-      <w:tblInd w:w="0" w:type="dxa"/>
       <w:tblBorders>
         <w:top w:val="single" w:sz="8" w:space="0" w:color="5F77CD" w:themeColor="accent2"/>
         <w:bottom w:val="single" w:sz="8" w:space="0" w:color="5F77CD" w:themeColor="accent2"/>
       </w:tblBorders>
-      <w:tblCellMar>
-        <w:top w:w="0" w:type="dxa"/>
-        <w:left w:w="108" w:type="dxa"/>
-        <w:bottom w:w="0" w:type="dxa"/>
-        <w:right w:w="108" w:type="dxa"/>
-      </w:tblCellMar>
     </w:tblPr>
     <w:tblStylePr w:type="firstRow">
       <w:pPr>
@@ -15482,7 +14958,7 @@
 </file>
 
 <file path=customXml/itemProps1.xml><?xml version="1.0" encoding="utf-8"?>
-<ds:datastoreItem xmlns:ds="http://schemas.openxmlformats.org/officeDocument/2006/customXml" ds:itemID="{EEB3C4AE-39D1-4CF1-9971-70F4BC46AE80}">
+<ds:datastoreItem xmlns:ds="http://schemas.openxmlformats.org/officeDocument/2006/customXml" ds:itemID="{4B69AA7C-D1F0-4930-9678-F788BA4B3330}">
   <ds:schemaRefs>
     <ds:schemaRef ds:uri="http://schemas.openxmlformats.org/officeDocument/2006/bibliography"/>
   </ds:schemaRefs>

</xml_diff>